<commit_message>
final changes for submission sprint 5
</commit_message>
<xml_diff>
--- a/documentation/src/withdrive_OWASP_report.docx
+++ b/documentation/src/withdrive_OWASP_report.docx
@@ -1210,31 +1210,7 @@
                   <w:szCs w:val="22"/>
                   <w:shd w:val="clear" w:color="auto" w:fill="FFFFFF"/>
                 </w:rPr>
-                <w:t>A05:2021-Security Misconfigura</w:t>
-              </w:r>
-              <w:r>
-                <w:rPr>
-                  <w:rStyle w:val="Hyperlink"/>
-                  <w:rFonts w:ascii="Times New Roman" w:eastAsiaTheme="majorEastAsia" w:hAnsi="Times New Roman"/>
-                  <w:b w:val="0"/>
-                  <w:bCs w:val="0"/>
-                  <w:sz w:val="24"/>
-                  <w:szCs w:val="22"/>
-                  <w:shd w:val="clear" w:color="auto" w:fill="FFFFFF"/>
-                </w:rPr>
-                <w:t>t</w:t>
-              </w:r>
-              <w:r>
-                <w:rPr>
-                  <w:rStyle w:val="Hyperlink"/>
-                  <w:rFonts w:ascii="Times New Roman" w:eastAsiaTheme="majorEastAsia" w:hAnsi="Times New Roman"/>
-                  <w:b w:val="0"/>
-                  <w:bCs w:val="0"/>
-                  <w:sz w:val="24"/>
-                  <w:szCs w:val="22"/>
-                  <w:shd w:val="clear" w:color="auto" w:fill="FFFFFF"/>
-                </w:rPr>
-                <w:t>ion</w:t>
+                <w:t>A05:2021-Security Misconfiguration</w:t>
               </w:r>
             </w:hyperlink>
           </w:p>
@@ -1359,6 +1335,14 @@
               </w:rPr>
               <w:t xml:space="preserve"> by users with correct permissions.</w:t>
             </w:r>
+            <w:r>
+              <w:rPr>
+                <w:rFonts w:ascii="Times New Roman" w:hAnsi="Times New Roman"/>
+                <w:sz w:val="28"/>
+                <w:szCs w:val="28"/>
+              </w:rPr>
+              <w:t xml:space="preserve"> Could use OAuth.</w:t>
+            </w:r>
           </w:p>
         </w:tc>
         <w:tc>
@@ -1382,15 +1366,7 @@
                 <w:sz w:val="28"/>
                 <w:szCs w:val="28"/>
               </w:rPr>
-              <w:t>Use of</w:t>
-            </w:r>
-            <w:r>
-              <w:rPr>
-                <w:rFonts w:ascii="Times New Roman" w:hAnsi="Times New Roman"/>
-                <w:sz w:val="28"/>
-                <w:szCs w:val="28"/>
-              </w:rPr>
-              <w:t xml:space="preserve"> Auth0</w:t>
+              <w:t>N/A</w:t>
             </w:r>
           </w:p>
           <w:p>
@@ -1779,7 +1755,15 @@
                 <w:sz w:val="28"/>
                 <w:szCs w:val="28"/>
               </w:rPr>
-              <w:t xml:space="preserve"> could be used to counteract this vulnerability.</w:t>
+              <w:t xml:space="preserve"> could be used to counteract this vulnerability</w:t>
+            </w:r>
+            <w:r>
+              <w:rPr>
+                <w:rFonts w:ascii="Times New Roman" w:hAnsi="Times New Roman"/>
+                <w:sz w:val="28"/>
+                <w:szCs w:val="28"/>
+              </w:rPr>
+              <w:t xml:space="preserve"> Through email login links for auth.</w:t>
             </w:r>
           </w:p>
         </w:tc>
@@ -2052,31 +2036,7 @@
                   <w:szCs w:val="22"/>
                   <w:shd w:val="clear" w:color="auto" w:fill="FFFFFF"/>
                 </w:rPr>
-                <w:t>A09:2021-Security Logg</w:t>
-              </w:r>
-              <w:r>
-                <w:rPr>
-                  <w:rStyle w:val="Hyperlink"/>
-                  <w:rFonts w:ascii="Times New Roman" w:eastAsiaTheme="majorEastAsia" w:hAnsi="Times New Roman"/>
-                  <w:b w:val="0"/>
-                  <w:bCs w:val="0"/>
-                  <w:sz w:val="24"/>
-                  <w:szCs w:val="22"/>
-                  <w:shd w:val="clear" w:color="auto" w:fill="FFFFFF"/>
-                </w:rPr>
-                <w:t>i</w:t>
-              </w:r>
-              <w:r>
-                <w:rPr>
-                  <w:rStyle w:val="Hyperlink"/>
-                  <w:rFonts w:ascii="Times New Roman" w:eastAsiaTheme="majorEastAsia" w:hAnsi="Times New Roman"/>
-                  <w:b w:val="0"/>
-                  <w:bCs w:val="0"/>
-                  <w:sz w:val="24"/>
-                  <w:szCs w:val="22"/>
-                  <w:shd w:val="clear" w:color="auto" w:fill="FFFFFF"/>
-                </w:rPr>
-                <w:t>ng and Monitoring Failures</w:t>
+                <w:t>A09:2021-Security Logging and Monitoring Failures</w:t>
               </w:r>
             </w:hyperlink>
           </w:p>

</xml_diff>

<commit_message>
final sprint 6 changes
</commit_message>
<xml_diff>
--- a/documentation/src/withdrive_OWASP_report.docx
+++ b/documentation/src/withdrive_OWASP_report.docx
@@ -2243,31 +2243,7 @@
                   <w:szCs w:val="22"/>
                   <w:shd w:val="clear" w:color="auto" w:fill="FFFFFF"/>
                 </w:rPr>
-                <w:t>A10:2021-Server-Side Request Forg</w:t>
-              </w:r>
-              <w:r>
-                <w:rPr>
-                  <w:rStyle w:val="Hyperlink"/>
-                  <w:rFonts w:ascii="Times New Roman" w:eastAsiaTheme="majorEastAsia" w:hAnsi="Times New Roman"/>
-                  <w:b w:val="0"/>
-                  <w:bCs w:val="0"/>
-                  <w:sz w:val="24"/>
-                  <w:szCs w:val="22"/>
-                  <w:shd w:val="clear" w:color="auto" w:fill="FFFFFF"/>
-                </w:rPr>
-                <w:t>e</w:t>
-              </w:r>
-              <w:r>
-                <w:rPr>
-                  <w:rStyle w:val="Hyperlink"/>
-                  <w:rFonts w:ascii="Times New Roman" w:eastAsiaTheme="majorEastAsia" w:hAnsi="Times New Roman"/>
-                  <w:b w:val="0"/>
-                  <w:bCs w:val="0"/>
-                  <w:sz w:val="24"/>
-                  <w:szCs w:val="22"/>
-                  <w:shd w:val="clear" w:color="auto" w:fill="FFFFFF"/>
-                </w:rPr>
-                <w:t>ry</w:t>
+                <w:t>A10:2021-Server-Side Request Forgery</w:t>
               </w:r>
             </w:hyperlink>
             <w:r>
@@ -2565,7 +2541,47 @@
           <w:sz w:val="24"/>
           <w:szCs w:val="22"/>
         </w:rPr>
-        <w:t>A risk assessment should be done in a way where you need to be of the approach that your application is venerable at all times, and if some new exploit arises as for example Log4j incident, you should be quick to implement changes/fixes.</w:t>
+        <w:t xml:space="preserve">A risk assessment should be done in a way where you need to be of the approach that your application </w:t>
+      </w:r>
+      <w:r>
+        <w:rPr>
+          <w:rFonts w:ascii="Times New Roman" w:hAnsi="Times New Roman"/>
+          <w:sz w:val="24"/>
+          <w:szCs w:val="22"/>
+        </w:rPr>
+        <w:t xml:space="preserve">is always </w:t>
+      </w:r>
+      <w:r>
+        <w:rPr>
+          <w:rFonts w:ascii="Times New Roman" w:hAnsi="Times New Roman"/>
+          <w:sz w:val="24"/>
+          <w:szCs w:val="22"/>
+        </w:rPr>
+        <w:t>vulnerable</w:t>
+      </w:r>
+      <w:r>
+        <w:rPr>
+          <w:rFonts w:ascii="Times New Roman" w:hAnsi="Times New Roman"/>
+          <w:sz w:val="24"/>
+          <w:szCs w:val="22"/>
+        </w:rPr>
+        <w:t>, and if some new exploit arises as for example Log4j incident, you should be quick to implement changes/fixes</w:t>
+      </w:r>
+      <w:r>
+        <w:rPr>
+          <w:rFonts w:ascii="Times New Roman" w:hAnsi="Times New Roman"/>
+          <w:sz w:val="24"/>
+          <w:szCs w:val="22"/>
+        </w:rPr>
+        <w:t xml:space="preserve"> and never write off the application as “fully” secure</w:t>
+      </w:r>
+      <w:r>
+        <w:rPr>
+          <w:rFonts w:ascii="Times New Roman" w:hAnsi="Times New Roman"/>
+          <w:sz w:val="24"/>
+          <w:szCs w:val="22"/>
+        </w:rPr>
+        <w:t>.</w:t>
       </w:r>
     </w:p>
     <w:sectPr>

</xml_diff>